<commit_message>
oop numb 9 and 10 done
oop labs done, coursework is next goal
</commit_message>
<xml_diff>
--- a/OOP/lab_09/3311_baimuhamedov_lab09.docx
+++ b/OOP/lab_09/3311_baimuhamedov_lab09.docx
@@ -246,17 +246,7 @@
           <w:sz w:val="28"/>
           <w:szCs w:val="28"/>
         </w:rPr>
-        <w:t xml:space="preserve">по лабораторно-практической работе № </w:t>
-      </w:r>
-      <w:r>
-        <w:rPr>
-          <w:rFonts w:ascii="Times New Roman" w:hAnsi="Times New Roman" w:cs="Times New Roman"/>
-          <w:b/>
-          <w:bCs/>
-          <w:sz w:val="28"/>
-          <w:szCs w:val="28"/>
-        </w:rPr>
-        <w:t>9</w:t>
+        <w:t>по лабораторно-практической работе № 9</w:t>
       </w:r>
     </w:p>
     <w:p>
@@ -699,15 +689,7 @@
           <w:sz w:val="28"/>
           <w:szCs w:val="28"/>
         </w:rPr>
-        <w:t>Знакомство с</w:t>
-      </w:r>
-      <w:r>
-        <w:rPr>
-          <w:rFonts w:ascii="Times New Roman" w:hAnsi="Times New Roman" w:cs="Times New Roman"/>
-          <w:sz w:val="28"/>
-          <w:szCs w:val="28"/>
-        </w:rPr>
-        <w:t xml:space="preserve"> технологией модульного тестирования Java-приложения с использование системы </w:t>
+        <w:t xml:space="preserve">Знакомство с технологией модульного тестирования Java-приложения с использование системы </w:t>
       </w:r>
       <w:proofErr w:type="spellStart"/>
       <w:r>
@@ -962,16 +944,16 @@
           <w:sz w:val="28"/>
           <w:szCs w:val="28"/>
         </w:rPr>
-        <w:t xml:space="preserve"> J</w:t>
-      </w:r>
-      <w:proofErr w:type="spellStart"/>
-      <w:r>
-        <w:rPr>
-          <w:rFonts w:ascii="Times New Roman" w:hAnsi="Times New Roman" w:cs="Times New Roman"/>
-          <w:sz w:val="28"/>
-          <w:szCs w:val="28"/>
-        </w:rPr>
-        <w:t>Unit</w:t>
+        <w:t xml:space="preserve"> </w:t>
+      </w:r>
+      <w:proofErr w:type="spellStart"/>
+      <w:r>
+        <w:rPr>
+          <w:rFonts w:ascii="Times New Roman" w:hAnsi="Times New Roman" w:cs="Times New Roman"/>
+          <w:sz w:val="28"/>
+          <w:szCs w:val="28"/>
+        </w:rPr>
+        <w:t>JUnit</w:t>
       </w:r>
       <w:proofErr w:type="spellEnd"/>
       <w:r>
@@ -1349,15 +1331,18 @@
           <w:szCs w:val="28"/>
         </w:rPr>
       </w:pPr>
-      <w:r>
-        <w:rPr>
-          <w:rFonts w:ascii="Times New Roman" w:eastAsia="Times New Roman" w:hAnsi="Times New Roman" w:cs="Times New Roman"/>
-          <w:bCs/>
-          <w:sz w:val="28"/>
-          <w:szCs w:val="28"/>
-        </w:rPr>
-        <w:t>https://youtu.be/</w:t>
-      </w:r>
+      <w:hyperlink r:id="rId6" w:history="1">
+        <w:r>
+          <w:rPr>
+            <w:rStyle w:val="a5"/>
+            <w:rFonts w:ascii="Times New Roman" w:eastAsia="Times New Roman" w:hAnsi="Times New Roman" w:cs="Times New Roman"/>
+            <w:bCs/>
+            <w:sz w:val="28"/>
+            <w:szCs w:val="28"/>
+          </w:rPr>
+          <w:t>https://youtu.be/xlqYBVKc06I</w:t>
+        </w:r>
+      </w:hyperlink>
     </w:p>
     <w:p>
       <w:pPr>
@@ -1554,16 +1539,7 @@
           <w:sz w:val="28"/>
           <w:szCs w:val="28"/>
         </w:rPr>
-        <w:t xml:space="preserve">. </w:t>
-      </w:r>
-      <w:r>
-        <w:rPr>
-          <w:rFonts w:ascii="Times New Roman" w:hAnsi="Times New Roman" w:cs="Times New Roman"/>
-          <w:bCs/>
-          <w:sz w:val="28"/>
-          <w:szCs w:val="28"/>
-        </w:rPr>
-        <w:t xml:space="preserve">Тестирующий метод </w:t>
+        <w:t xml:space="preserve">. Тестирующий метод </w:t>
       </w:r>
       <w:proofErr w:type="spellStart"/>
       <w:r>
@@ -1814,6 +1790,7 @@
         <w:rPr>
           <w:rFonts w:ascii="Times New Roman" w:hAnsi="Times New Roman" w:cs="Times New Roman"/>
           <w:bCs/>
+          <w:noProof/>
           <w:sz w:val="28"/>
           <w:szCs w:val="28"/>
         </w:rPr>
@@ -1823,247 +1800,6 @@
             <wp:extent cx="5940425" cy="1036320"/>
             <wp:effectExtent l="0" t="0" r="3175" b="0"/>
             <wp:docPr id="1" name="Рисунок 1"/>
-            <wp:cNvGraphicFramePr>
-              <a:graphicFrameLocks xmlns:a="http://schemas.openxmlformats.org/drawingml/2006/main" noChangeAspect="1"/>
-            </wp:cNvGraphicFramePr>
-            <a:graphic xmlns:a="http://schemas.openxmlformats.org/drawingml/2006/main">
-              <a:graphicData uri="http://schemas.openxmlformats.org/drawingml/2006/picture">
-                <pic:pic xmlns:pic="http://schemas.openxmlformats.org/drawingml/2006/picture">
-                  <pic:nvPicPr>
-                    <pic:cNvPr id="1" name=""/>
-                    <pic:cNvPicPr/>
-                  </pic:nvPicPr>
-                  <pic:blipFill>
-                    <a:blip r:embed="rId6"/>
-                    <a:stretch>
-                      <a:fillRect/>
-                    </a:stretch>
-                  </pic:blipFill>
-                  <pic:spPr>
-                    <a:xfrm>
-                      <a:off x="0" y="0"/>
-                      <a:ext cx="5940425" cy="1036320"/>
-                    </a:xfrm>
-                    <a:prstGeom prst="rect">
-                      <a:avLst/>
-                    </a:prstGeom>
-                  </pic:spPr>
-                </pic:pic>
-              </a:graphicData>
-            </a:graphic>
-          </wp:inline>
-        </w:drawing>
-      </w:r>
-    </w:p>
-    <w:p>
-      <w:pPr>
-        <w:pStyle w:val="a4"/>
-        <w:rPr>
-          <w:rFonts w:ascii="Times New Roman" w:hAnsi="Times New Roman" w:cs="Times New Roman"/>
-          <w:bCs/>
-          <w:sz w:val="28"/>
-          <w:szCs w:val="28"/>
-        </w:rPr>
-      </w:pPr>
-      <w:r>
-        <w:t xml:space="preserve">Пример </w:t>
-      </w:r>
-      <w:r>
-        <w:fldChar w:fldCharType="begin"/>
-      </w:r>
-      <w:r>
-        <w:instrText xml:space="preserve"> SEQ Рисунок \* ARABIC </w:instrText>
-      </w:r>
-      <w:r>
-        <w:fldChar w:fldCharType="separate"/>
-      </w:r>
-      <w:r>
-        <w:rPr>
-          <w:noProof/>
-        </w:rPr>
-        <w:t>1</w:t>
-      </w:r>
-      <w:r>
-        <w:fldChar w:fldCharType="end"/>
-      </w:r>
-    </w:p>
-    <w:p>
-      <w:pPr>
-        <w:rPr>
-          <w:rFonts w:ascii="Times New Roman" w:hAnsi="Times New Roman" w:cs="Times New Roman"/>
-          <w:bCs/>
-          <w:sz w:val="28"/>
-          <w:szCs w:val="28"/>
-        </w:rPr>
-      </w:pPr>
-      <w:r>
-        <w:rPr>
-          <w:rFonts w:ascii="Times New Roman" w:hAnsi="Times New Roman" w:cs="Times New Roman"/>
-          <w:bCs/>
-          <w:sz w:val="28"/>
-          <w:szCs w:val="28"/>
-        </w:rPr>
-        <w:t>В примере 1 все тесты выполнены успешно</w:t>
-      </w:r>
-    </w:p>
-    <w:p>
-      <w:pPr>
-        <w:rPr>
-          <w:rFonts w:ascii="Times New Roman" w:hAnsi="Times New Roman" w:cs="Times New Roman"/>
-          <w:bCs/>
-          <w:sz w:val="28"/>
-          <w:szCs w:val="28"/>
-        </w:rPr>
-      </w:pPr>
-      <w:r>
-        <w:rPr>
-          <w:rFonts w:ascii="Times New Roman" w:hAnsi="Times New Roman" w:cs="Times New Roman"/>
-          <w:bCs/>
-          <w:sz w:val="28"/>
-          <w:szCs w:val="28"/>
-        </w:rPr>
-        <w:t xml:space="preserve">Теперь изменим метод </w:t>
-      </w:r>
-      <w:r>
-        <w:rPr>
-          <w:rFonts w:ascii="Times New Roman" w:hAnsi="Times New Roman" w:cs="Times New Roman"/>
-          <w:bCs/>
-          <w:sz w:val="28"/>
-          <w:szCs w:val="28"/>
-          <w:lang w:val="en-US"/>
-        </w:rPr>
-        <w:t>wert</w:t>
-      </w:r>
-      <w:r>
-        <w:rPr>
-          <w:rFonts w:ascii="Times New Roman" w:hAnsi="Times New Roman" w:cs="Times New Roman"/>
-          <w:bCs/>
-          <w:sz w:val="28"/>
-          <w:szCs w:val="28"/>
-        </w:rPr>
-        <w:t xml:space="preserve"> </w:t>
-      </w:r>
-      <w:r>
-        <w:rPr>
-          <w:rFonts w:ascii="Times New Roman" w:hAnsi="Times New Roman" w:cs="Times New Roman"/>
-          <w:bCs/>
-          <w:sz w:val="28"/>
-          <w:szCs w:val="28"/>
-        </w:rPr>
-        <w:t xml:space="preserve">значение переменной </w:t>
-      </w:r>
-      <w:proofErr w:type="spellStart"/>
-      <w:r>
-        <w:rPr>
-          <w:rFonts w:ascii="Times New Roman" w:hAnsi="Times New Roman" w:cs="Times New Roman"/>
-          <w:bCs/>
-          <w:sz w:val="28"/>
-          <w:szCs w:val="28"/>
-          <w:lang w:val="en-US"/>
-        </w:rPr>
-        <w:t>fileNameOpen</w:t>
-      </w:r>
-      <w:proofErr w:type="spellEnd"/>
-      <w:r>
-        <w:rPr>
-          <w:rFonts w:ascii="Times New Roman" w:hAnsi="Times New Roman" w:cs="Times New Roman"/>
-          <w:bCs/>
-          <w:sz w:val="28"/>
-          <w:szCs w:val="28"/>
-        </w:rPr>
-        <w:t xml:space="preserve"> </w:t>
-      </w:r>
-      <w:r>
-        <w:rPr>
-          <w:rFonts w:ascii="Times New Roman" w:hAnsi="Times New Roman" w:cs="Times New Roman"/>
-          <w:bCs/>
-          <w:sz w:val="28"/>
-          <w:szCs w:val="28"/>
-        </w:rPr>
-        <w:t xml:space="preserve">с </w:t>
-      </w:r>
-      <w:r>
-        <w:rPr>
-          <w:rFonts w:ascii="Times New Roman" w:hAnsi="Times New Roman" w:cs="Times New Roman"/>
-          <w:bCs/>
-          <w:sz w:val="28"/>
-          <w:szCs w:val="28"/>
-          <w:lang w:val="en-US"/>
-        </w:rPr>
-        <w:t>null</w:t>
-      </w:r>
-      <w:r>
-        <w:rPr>
-          <w:rFonts w:ascii="Times New Roman" w:hAnsi="Times New Roman" w:cs="Times New Roman"/>
-          <w:bCs/>
-          <w:sz w:val="28"/>
-          <w:szCs w:val="28"/>
-        </w:rPr>
-        <w:t xml:space="preserve"> </w:t>
-      </w:r>
-      <w:r>
-        <w:rPr>
-          <w:rFonts w:ascii="Times New Roman" w:hAnsi="Times New Roman" w:cs="Times New Roman"/>
-          <w:bCs/>
-          <w:sz w:val="28"/>
-          <w:szCs w:val="28"/>
-        </w:rPr>
-        <w:t xml:space="preserve">на </w:t>
-      </w:r>
-      <w:r>
-        <w:rPr>
-          <w:rFonts w:ascii="Times New Roman" w:hAnsi="Times New Roman" w:cs="Times New Roman"/>
-          <w:bCs/>
-          <w:sz w:val="28"/>
-          <w:szCs w:val="28"/>
-        </w:rPr>
-        <w:t>“</w:t>
-      </w:r>
-      <w:r>
-        <w:rPr>
-          <w:rFonts w:ascii="Times New Roman" w:hAnsi="Times New Roman" w:cs="Times New Roman"/>
-          <w:bCs/>
-          <w:sz w:val="28"/>
-          <w:szCs w:val="28"/>
-          <w:lang w:val="en-US"/>
-        </w:rPr>
-        <w:t>fail</w:t>
-      </w:r>
-      <w:r>
-        <w:rPr>
-          <w:rFonts w:ascii="Times New Roman" w:hAnsi="Times New Roman" w:cs="Times New Roman"/>
-          <w:bCs/>
-          <w:sz w:val="28"/>
-          <w:szCs w:val="28"/>
-        </w:rPr>
-        <w:t xml:space="preserve">” </w:t>
-      </w:r>
-      <w:r>
-        <w:rPr>
-          <w:rFonts w:ascii="Times New Roman" w:hAnsi="Times New Roman" w:cs="Times New Roman"/>
-          <w:bCs/>
-          <w:sz w:val="28"/>
-          <w:szCs w:val="28"/>
-        </w:rPr>
-        <w:t>и в результате мы должны получить ошибку. Проверим это</w:t>
-      </w:r>
-    </w:p>
-    <w:p>
-      <w:pPr>
-        <w:keepNext/>
-      </w:pPr>
-      <w:r>
-        <w:rPr>
-          <w:rFonts w:ascii="Times New Roman" w:hAnsi="Times New Roman" w:cs="Times New Roman"/>
-          <w:bCs/>
-          <w:sz w:val="28"/>
-          <w:szCs w:val="28"/>
-        </w:rPr>
-        <w:drawing>
-          <wp:inline distT="0" distB="0" distL="0" distR="0" wp14:anchorId="69534755" wp14:editId="42190DC4">
-            <wp:extent cx="5940425" cy="1145540"/>
-            <wp:effectExtent l="0" t="0" r="3175" b="0"/>
-            <wp:docPr id="2" name="Рисунок 2"/>
             <wp:cNvGraphicFramePr>
               <a:graphicFrameLocks xmlns:a="http://schemas.openxmlformats.org/drawingml/2006/main" noChangeAspect="1"/>
             </wp:cNvGraphicFramePr>
@@ -2083,6 +1819,238 @@
                   <pic:spPr>
                     <a:xfrm>
                       <a:off x="0" y="0"/>
+                      <a:ext cx="5940425" cy="1036320"/>
+                    </a:xfrm>
+                    <a:prstGeom prst="rect">
+                      <a:avLst/>
+                    </a:prstGeom>
+                  </pic:spPr>
+                </pic:pic>
+              </a:graphicData>
+            </a:graphic>
+          </wp:inline>
+        </w:drawing>
+      </w:r>
+    </w:p>
+    <w:p>
+      <w:pPr>
+        <w:pStyle w:val="a4"/>
+        <w:rPr>
+          <w:rFonts w:ascii="Times New Roman" w:hAnsi="Times New Roman" w:cs="Times New Roman"/>
+          <w:bCs/>
+          <w:sz w:val="28"/>
+          <w:szCs w:val="28"/>
+        </w:rPr>
+      </w:pPr>
+      <w:r>
+        <w:t xml:space="preserve">Пример </w:t>
+      </w:r>
+      <w:fldSimple w:instr=" SEQ Рисунок \* ARABIC ">
+        <w:r>
+          <w:rPr>
+            <w:noProof/>
+          </w:rPr>
+          <w:t>1</w:t>
+        </w:r>
+      </w:fldSimple>
+    </w:p>
+    <w:p>
+      <w:pPr>
+        <w:rPr>
+          <w:rFonts w:ascii="Times New Roman" w:hAnsi="Times New Roman" w:cs="Times New Roman"/>
+          <w:bCs/>
+          <w:sz w:val="28"/>
+          <w:szCs w:val="28"/>
+        </w:rPr>
+      </w:pPr>
+      <w:r>
+        <w:rPr>
+          <w:rFonts w:ascii="Times New Roman" w:hAnsi="Times New Roman" w:cs="Times New Roman"/>
+          <w:bCs/>
+          <w:sz w:val="28"/>
+          <w:szCs w:val="28"/>
+        </w:rPr>
+        <w:t>В примере 1 все тесты выполнены успешно</w:t>
+      </w:r>
+    </w:p>
+    <w:p>
+      <w:pPr>
+        <w:rPr>
+          <w:rFonts w:ascii="Times New Roman" w:hAnsi="Times New Roman" w:cs="Times New Roman"/>
+          <w:bCs/>
+          <w:sz w:val="28"/>
+          <w:szCs w:val="28"/>
+        </w:rPr>
+      </w:pPr>
+      <w:r>
+        <w:rPr>
+          <w:rFonts w:ascii="Times New Roman" w:hAnsi="Times New Roman" w:cs="Times New Roman"/>
+          <w:bCs/>
+          <w:sz w:val="28"/>
+          <w:szCs w:val="28"/>
+        </w:rPr>
+        <w:t xml:space="preserve">Теперь изменим метод </w:t>
+      </w:r>
+      <w:r>
+        <w:rPr>
+          <w:rFonts w:ascii="Times New Roman" w:hAnsi="Times New Roman" w:cs="Times New Roman"/>
+          <w:bCs/>
+          <w:sz w:val="28"/>
+          <w:szCs w:val="28"/>
+          <w:lang w:val="en-US"/>
+        </w:rPr>
+        <w:t>wert</w:t>
+      </w:r>
+      <w:r>
+        <w:rPr>
+          <w:rFonts w:ascii="Times New Roman" w:hAnsi="Times New Roman" w:cs="Times New Roman"/>
+          <w:bCs/>
+          <w:sz w:val="28"/>
+          <w:szCs w:val="28"/>
+        </w:rPr>
+        <w:t xml:space="preserve"> </w:t>
+      </w:r>
+      <w:r>
+        <w:rPr>
+          <w:rFonts w:ascii="Times New Roman" w:hAnsi="Times New Roman" w:cs="Times New Roman"/>
+          <w:bCs/>
+          <w:sz w:val="28"/>
+          <w:szCs w:val="28"/>
+        </w:rPr>
+        <w:t xml:space="preserve">значение переменной </w:t>
+      </w:r>
+      <w:proofErr w:type="spellStart"/>
+      <w:r>
+        <w:rPr>
+          <w:rFonts w:ascii="Times New Roman" w:hAnsi="Times New Roman" w:cs="Times New Roman"/>
+          <w:bCs/>
+          <w:sz w:val="28"/>
+          <w:szCs w:val="28"/>
+          <w:lang w:val="en-US"/>
+        </w:rPr>
+        <w:t>fileNameOpen</w:t>
+      </w:r>
+      <w:proofErr w:type="spellEnd"/>
+      <w:r>
+        <w:rPr>
+          <w:rFonts w:ascii="Times New Roman" w:hAnsi="Times New Roman" w:cs="Times New Roman"/>
+          <w:bCs/>
+          <w:sz w:val="28"/>
+          <w:szCs w:val="28"/>
+        </w:rPr>
+        <w:t xml:space="preserve"> </w:t>
+      </w:r>
+      <w:r>
+        <w:rPr>
+          <w:rFonts w:ascii="Times New Roman" w:hAnsi="Times New Roman" w:cs="Times New Roman"/>
+          <w:bCs/>
+          <w:sz w:val="28"/>
+          <w:szCs w:val="28"/>
+        </w:rPr>
+        <w:t xml:space="preserve">с </w:t>
+      </w:r>
+      <w:r>
+        <w:rPr>
+          <w:rFonts w:ascii="Times New Roman" w:hAnsi="Times New Roman" w:cs="Times New Roman"/>
+          <w:bCs/>
+          <w:sz w:val="28"/>
+          <w:szCs w:val="28"/>
+          <w:lang w:val="en-US"/>
+        </w:rPr>
+        <w:t>null</w:t>
+      </w:r>
+      <w:r>
+        <w:rPr>
+          <w:rFonts w:ascii="Times New Roman" w:hAnsi="Times New Roman" w:cs="Times New Roman"/>
+          <w:bCs/>
+          <w:sz w:val="28"/>
+          <w:szCs w:val="28"/>
+        </w:rPr>
+        <w:t xml:space="preserve"> </w:t>
+      </w:r>
+      <w:r>
+        <w:rPr>
+          <w:rFonts w:ascii="Times New Roman" w:hAnsi="Times New Roman" w:cs="Times New Roman"/>
+          <w:bCs/>
+          <w:sz w:val="28"/>
+          <w:szCs w:val="28"/>
+        </w:rPr>
+        <w:t xml:space="preserve">на </w:t>
+      </w:r>
+      <w:r>
+        <w:rPr>
+          <w:rFonts w:ascii="Times New Roman" w:hAnsi="Times New Roman" w:cs="Times New Roman"/>
+          <w:bCs/>
+          <w:sz w:val="28"/>
+          <w:szCs w:val="28"/>
+        </w:rPr>
+        <w:t>“</w:t>
+      </w:r>
+      <w:r>
+        <w:rPr>
+          <w:rFonts w:ascii="Times New Roman" w:hAnsi="Times New Roman" w:cs="Times New Roman"/>
+          <w:bCs/>
+          <w:sz w:val="28"/>
+          <w:szCs w:val="28"/>
+          <w:lang w:val="en-US"/>
+        </w:rPr>
+        <w:t>fail</w:t>
+      </w:r>
+      <w:r>
+        <w:rPr>
+          <w:rFonts w:ascii="Times New Roman" w:hAnsi="Times New Roman" w:cs="Times New Roman"/>
+          <w:bCs/>
+          <w:sz w:val="28"/>
+          <w:szCs w:val="28"/>
+        </w:rPr>
+        <w:t xml:space="preserve">” </w:t>
+      </w:r>
+      <w:r>
+        <w:rPr>
+          <w:rFonts w:ascii="Times New Roman" w:hAnsi="Times New Roman" w:cs="Times New Roman"/>
+          <w:bCs/>
+          <w:sz w:val="28"/>
+          <w:szCs w:val="28"/>
+        </w:rPr>
+        <w:t>и в результате мы должны получить ошибку. Проверим это</w:t>
+      </w:r>
+    </w:p>
+    <w:p>
+      <w:pPr>
+        <w:keepNext/>
+      </w:pPr>
+      <w:r>
+        <w:rPr>
+          <w:rFonts w:ascii="Times New Roman" w:hAnsi="Times New Roman" w:cs="Times New Roman"/>
+          <w:bCs/>
+          <w:noProof/>
+          <w:sz w:val="28"/>
+          <w:szCs w:val="28"/>
+        </w:rPr>
+        <w:drawing>
+          <wp:inline distT="0" distB="0" distL="0" distR="0" wp14:anchorId="69534755" wp14:editId="42190DC4">
+            <wp:extent cx="5940425" cy="1145540"/>
+            <wp:effectExtent l="0" t="0" r="3175" b="0"/>
+            <wp:docPr id="2" name="Рисунок 2"/>
+            <wp:cNvGraphicFramePr>
+              <a:graphicFrameLocks xmlns:a="http://schemas.openxmlformats.org/drawingml/2006/main" noChangeAspect="1"/>
+            </wp:cNvGraphicFramePr>
+            <a:graphic xmlns:a="http://schemas.openxmlformats.org/drawingml/2006/main">
+              <a:graphicData uri="http://schemas.openxmlformats.org/drawingml/2006/picture">
+                <pic:pic xmlns:pic="http://schemas.openxmlformats.org/drawingml/2006/picture">
+                  <pic:nvPicPr>
+                    <pic:cNvPr id="1" name=""/>
+                    <pic:cNvPicPr/>
+                  </pic:nvPicPr>
+                  <pic:blipFill>
+                    <a:blip r:embed="rId8"/>
+                    <a:stretch>
+                      <a:fillRect/>
+                    </a:stretch>
+                  </pic:blipFill>
+                  <pic:spPr>
+                    <a:xfrm>
+                      <a:off x="0" y="0"/>
                       <a:ext cx="5940425" cy="1145540"/>
                     </a:xfrm>
                     <a:prstGeom prst="rect">
@@ -2109,24 +2077,14 @@
       <w:r>
         <w:t xml:space="preserve">Пример </w:t>
       </w:r>
-      <w:r>
-        <w:fldChar w:fldCharType="begin"/>
-      </w:r>
-      <w:r>
-        <w:instrText xml:space="preserve"> SEQ Рисунок \* ARABIC </w:instrText>
-      </w:r>
-      <w:r>
-        <w:fldChar w:fldCharType="separate"/>
-      </w:r>
-      <w:r>
-        <w:rPr>
-          <w:noProof/>
-        </w:rPr>
-        <w:t>2</w:t>
-      </w:r>
-      <w:r>
-        <w:fldChar w:fldCharType="end"/>
-      </w:r>
+      <w:fldSimple w:instr=" SEQ Рисунок \* ARABIC ">
+        <w:r>
+          <w:rPr>
+            <w:noProof/>
+          </w:rPr>
+          <w:t>2</w:t>
+        </w:r>
+      </w:fldSimple>
     </w:p>
     <w:p>
       <w:pPr>
@@ -4381,6 +4339,18 @@
       <w:u w:val="single"/>
     </w:rPr>
   </w:style>
+  <w:style w:type="character" w:styleId="a6">
+    <w:name w:val="Unresolved Mention"/>
+    <w:basedOn w:val="a0"/>
+    <w:uiPriority w:val="99"/>
+    <w:semiHidden/>
+    <w:unhideWhenUsed/>
+    <w:rsid w:val="00E314C3"/>
+    <w:rPr>
+      <w:color w:val="605E5C"/>
+      <w:shd w:val="clear" w:color="auto" w:fill="E1DFDD"/>
+    </w:rPr>
+  </w:style>
 </w:styles>
 </file>
 

</xml_diff>